<commit_message>
Fix HTML original/edited handling: proper UTF-8 en-dash markers and substitution; update DOCX markup en-dash parsing
</commit_message>
<xml_diff>
--- a/example-edited.docx
+++ b/example-edited.docx
@@ -114,7 +114,7 @@
         <w:t xml:space="preserve">{++This is added text with some removed++}{-- removed--}</w:t>
       </w:r>
       <w:r>
-        <w:t xml:space="preserve"> This is added text with some removed{– removed–}</w:t>
+        <w:t xml:space="preserve"> This is added text with some removed</w:t>
       </w:r>
     </w:p>
     <w:bookmarkEnd w:id="22"/>
@@ -138,7 +138,7 @@
         <w:t xml:space="preserve">{--This is removed text--}</w:t>
       </w:r>
       <w:r>
-        <w:t xml:space="preserve"> {–This is removed text–}</w:t>
+        <w:t xml:space="preserve"> </w:t>
       </w:r>
     </w:p>
     <w:p>
@@ -152,7 +152,7 @@
         <w:t xml:space="preserve">{--This is removed text with some added--}{++added ++}</w:t>
       </w:r>
       <w:r>
-        <w:t xml:space="preserve"> {–This is removed text with some added–}added </w:t>
+        <w:t xml:space="preserve"> added </w:t>
       </w:r>
     </w:p>
     <w:bookmarkEnd w:id="23"/>
@@ -176,7 +176,7 @@
         <w:t xml:space="preserve">{~~This is original text~&gt; this is the replacement~~}</w:t>
       </w:r>
       <w:r>
-        <w:t xml:space="preserve"> {This is original text~&gt; this is the replacement}</w:t>
+        <w:t xml:space="preserve"> this is the replacement</w:t>
       </w:r>
     </w:p>
     <w:bookmarkEnd w:id="24"/>

</xml_diff>